<commit_message>
2nd commit changed cv
</commit_message>
<xml_diff>
--- a/ASHUTOSH PANDA.docx
+++ b/ASHUTOSH PANDA.docx
@@ -67,31 +67,7 @@
               <w:rPr>
                 <w:color w:val="094452"/>
               </w:rPr>
-              <w:t>shutoshpan</w:t>
-            </w:r>
-            <w:r>
-              <w:rPr>
-                <w:color w:val="094452"/>
-              </w:rPr>
-              <w:t>d</w:t>
-            </w:r>
-            <w:r>
-              <w:rPr>
-                <w:color w:val="094452"/>
-              </w:rPr>
-              <w:t>a979@gm</w:t>
-            </w:r>
-            <w:r>
-              <w:rPr>
-                <w:color w:val="094452"/>
-              </w:rPr>
-              <w:t>a</w:t>
-            </w:r>
-            <w:r>
-              <w:rPr>
-                <w:color w:val="094452"/>
-              </w:rPr>
-              <w:t xml:space="preserve">il.com </w:t>
+              <w:t xml:space="preserve">shutoshpanda979@gmail.com </w:t>
             </w:r>
             <w:sdt>
               <w:sdtPr>
@@ -151,6 +127,7 @@
                 <w:showingPlcHdr/>
                 <w15:appearance w15:val="hidden"/>
               </w:sdtPr>
+              <w:sdtEndPr/>
               <w:sdtContent>
                 <w:r>
                   <w:rPr>
@@ -164,15 +141,7 @@
               <w:rPr>
                 <w:color w:val="094452"/>
               </w:rPr>
-              <w:t xml:space="preserve"> lin</w:t>
-            </w:r>
-            <w:bookmarkStart w:id="0" w:name="_GoBack"/>
-            <w:bookmarkEnd w:id="0"/>
-            <w:r>
-              <w:rPr>
-                <w:color w:val="094452"/>
-              </w:rPr>
-              <w:t>kedin.com/in/ashutosh-panda-b33939182/</w:t>
+              <w:t xml:space="preserve"> linkedin.com/in/ashutosh-panda-b33939182/</w:t>
             </w:r>
           </w:p>
         </w:tc>
@@ -207,23 +176,7 @@
                 <w:color w:val="000000"/>
                 <w:shd w:val="clear" w:color="auto" w:fill="FFFFFF"/>
               </w:rPr>
-              <w:t xml:space="preserve">As a </w:t>
-            </w:r>
-            <w:r>
-              <w:rPr>
-                <w:rFonts w:cstheme="minorHAnsi"/>
-                <w:color w:val="000000"/>
-                <w:shd w:val="clear" w:color="auto" w:fill="FFFFFF"/>
-              </w:rPr>
-              <w:t>programmer</w:t>
-            </w:r>
-            <w:r>
-              <w:rPr>
-                <w:rFonts w:cstheme="minorHAnsi"/>
-                <w:color w:val="000000"/>
-                <w:shd w:val="clear" w:color="auto" w:fill="FFFFFF"/>
-              </w:rPr>
-              <w:t>, I am always eager to learn about new technologies even though I have extensive experience teaching coding and computer programming.</w:t>
+              <w:t>As a programmer, I am always eager to learn about new technologies even though I have extensive experience teaching coding and computer programming.</w:t>
             </w:r>
           </w:p>
         </w:tc>
@@ -352,6 +305,7 @@
             <w:pPr>
               <w:pStyle w:val="Heading2"/>
               <w:contextualSpacing w:val="0"/>
+              <w:outlineLvl w:val="1"/>
             </w:pPr>
             <w:r>
               <w:rPr>
@@ -433,6 +387,12 @@
             <w:r>
               <w:t xml:space="preserve"> SE</w:t>
             </w:r>
+            <w:r>
+              <w:t xml:space="preserve"> &amp; </w:t>
+            </w:r>
+            <w:r>
+              <w:t>Java EE</w:t>
+            </w:r>
           </w:p>
           <w:p>
             <w:pPr>
@@ -513,6 +473,15 @@
               <w:t xml:space="preserve">Android Development </w:t>
             </w:r>
           </w:p>
+          <w:p>
+            <w:pPr>
+              <w:pStyle w:val="ListBullet"/>
+              <w:contextualSpacing w:val="0"/>
+            </w:pPr>
+            <w:r>
+              <w:t>Power bi - basics</w:t>
+            </w:r>
+          </w:p>
         </w:tc>
         <w:tc>
           <w:tcPr>
@@ -574,10 +543,7 @@
               <w:contextualSpacing w:val="0"/>
             </w:pPr>
             <w:r>
-              <w:t xml:space="preserve">Java </w:t>
-            </w:r>
-            <w:r>
-              <w:t>EE</w:t>
+              <w:t>Pulling Data into python</w:t>
             </w:r>
           </w:p>
           <w:p>
@@ -598,6 +564,15 @@
               <w:t>MySQL</w:t>
             </w:r>
           </w:p>
+          <w:p>
+            <w:pPr>
+              <w:pStyle w:val="ListBullet"/>
+              <w:contextualSpacing w:val="0"/>
+            </w:pPr>
+            <w:r>
+              <w:t>Decision tree - concept</w:t>
+            </w:r>
+          </w:p>
         </w:tc>
       </w:tr>
     </w:tbl>
@@ -615,6 +590,7 @@
       </w:sdtPr>
       <w:sdtEndPr/>
       <w:sdtContent>
+        <w:bookmarkStart w:id="0" w:name="_GoBack" w:displacedByCustomXml="prev"/>
         <w:p>
           <w:pPr>
             <w:pStyle w:val="Heading1"/>
@@ -623,6 +599,7 @@
             <w:t>Activities</w:t>
           </w:r>
         </w:p>
+        <w:bookmarkEnd w:id="0" w:displacedByCustomXml="next"/>
       </w:sdtContent>
     </w:sdt>
     <w:p>
@@ -26535,6 +26512,8 @@
   </w:compat>
   <w:rsids>
     <w:rsidRoot w:val="00F61EEA"/>
+    <w:rsid w:val="0039291C"/>
+    <w:rsid w:val="009A2484"/>
     <w:rsid w:val="00D01096"/>
     <w:rsid w:val="00F61EEA"/>
   </w:rsids>

</xml_diff>